<commit_message>
Update Executive Summary of AirDensityDrive.docx
</commit_message>
<xml_diff>
--- a/Executive Summary of AirDensityDrive.docx
+++ b/Executive Summary of AirDensityDrive.docx
@@ -20,6 +20,7 @@
         </w:rPr>
         <w:t xml:space="preserve">Executive Summary of </w:t>
       </w:r>
+      <w:proofErr w:type="spellStart"/>
       <w:r>
         <w:rPr>
           <w:b/>
@@ -27,7 +28,17 @@
           <w:sz w:val="28"/>
           <w:szCs w:val="28"/>
         </w:rPr>
-        <w:t>AirDensityDrive: F1 Power &amp; Top-Speed Analysis</w:t>
+        <w:t>AirDensityDrive</w:t>
+      </w:r>
+      <w:proofErr w:type="spellEnd"/>
+      <w:r>
+        <w:rPr>
+          <w:b/>
+          <w:bCs/>
+          <w:sz w:val="28"/>
+          <w:szCs w:val="28"/>
+        </w:rPr>
+        <w:t>: F1 Power &amp; Top-Speed Analysis</w:t>
       </w:r>
     </w:p>
     <w:p>
@@ -83,6 +94,9 @@
       <w:r>
         <w:t>All 24 tracks from F1 calendar</w:t>
       </w:r>
+      <w:r>
+        <w:t xml:space="preserve"> </w:t>
+      </w:r>
     </w:p>
     <w:p>
       <w:r>
@@ -171,11 +185,52 @@
         </w:numPr>
       </w:pPr>
       <w:r>
-        <w:t>Top Speed Solver: Numerical root-finding(fzero) to balance Pdrag+P</w:t>
-      </w:r>
-      <w:r>
-        <w:t>rr=Ptotal</w:t>
-      </w:r>
+        <w:t>Top Speed Solver: Numerical root-finding(</w:t>
+      </w:r>
+      <w:proofErr w:type="spellStart"/>
+      <w:r>
+        <w:t>fzero</w:t>
+      </w:r>
+      <w:proofErr w:type="spellEnd"/>
+      <w:r>
+        <w:t xml:space="preserve">) to balance </w:t>
+      </w:r>
+      <w:proofErr w:type="spellStart"/>
+      <w:r>
+        <w:t>Pdrag</w:t>
+      </w:r>
+      <w:proofErr w:type="spellEnd"/>
+      <w:r>
+        <w:t xml:space="preserve"> </w:t>
+      </w:r>
+      <w:r>
+        <w:t>+</w:t>
+      </w:r>
+      <w:r>
+        <w:t xml:space="preserve"> </w:t>
+      </w:r>
+      <w:proofErr w:type="spellStart"/>
+      <w:r>
+        <w:t>P</w:t>
+      </w:r>
+      <w:r>
+        <w:t>rr</w:t>
+      </w:r>
+      <w:proofErr w:type="spellEnd"/>
+      <w:r>
+        <w:t xml:space="preserve"> </w:t>
+      </w:r>
+      <w:r>
+        <w:t>=</w:t>
+      </w:r>
+      <w:r>
+        <w:t xml:space="preserve"> </w:t>
+      </w:r>
+      <w:proofErr w:type="spellStart"/>
+      <w:r>
+        <w:t>Ptotal</w:t>
+      </w:r>
+      <w:proofErr w:type="spellEnd"/>
     </w:p>
     <w:p>
       <w:pPr>

</xml_diff>